<commit_message>
lung notebook was updated
</commit_message>
<xml_diff>
--- a/report.docx
+++ b/report.docx
@@ -206,6 +206,68 @@
       </w:r>
       <w:r>
         <w:t>. But we need to be careful since there are also columns which values are only certain numbers such as binary features. We can’t centered their mean to 0.5.</w:t>
+      </w:r>
+    </w:p>
+    <w:p/>
+    <w:p>
+      <w:r>
+        <w:rPr>
+          <w:noProof/>
+        </w:rPr>
+        <w:lastRenderedPageBreak/>
+        <w:drawing>
+          <wp:inline distT="0" distB="0" distL="0" distR="0" wp14:anchorId="6AF13446" wp14:editId="4652D87E">
+            <wp:extent cx="3644900" cy="2614209"/>
+            <wp:effectExtent l="0" t="0" r="0" b="0"/>
+            <wp:docPr id="1140523893" name="Picture 2" descr="A red and white rectangles&#10;&#10;AI-generated content may be incorrect."/>
+            <wp:cNvGraphicFramePr>
+              <a:graphicFrameLocks xmlns:a="http://schemas.openxmlformats.org/drawingml/2006/main" noChangeAspect="1"/>
+            </wp:cNvGraphicFramePr>
+            <a:graphic xmlns:a="http://schemas.openxmlformats.org/drawingml/2006/main">
+              <a:graphicData uri="http://schemas.openxmlformats.org/drawingml/2006/picture">
+                <pic:pic xmlns:pic="http://schemas.openxmlformats.org/drawingml/2006/picture">
+                  <pic:nvPicPr>
+                    <pic:cNvPr id="1140523893" name="Picture 2" descr="A red and white rectangles&#10;&#10;AI-generated content may be incorrect."/>
+                    <pic:cNvPicPr>
+                      <a:picLocks noChangeAspect="1" noChangeArrowheads="1"/>
+                    </pic:cNvPicPr>
+                  </pic:nvPicPr>
+                  <pic:blipFill>
+                    <a:blip r:embed="rId8">
+                      <a:extLst>
+                        <a:ext uri="{28A0092B-C50C-407E-A947-70E740481C1C}">
+                          <a14:useLocalDpi xmlns:a14="http://schemas.microsoft.com/office/drawing/2010/main" val="0"/>
+                        </a:ext>
+                      </a:extLst>
+                    </a:blip>
+                    <a:srcRect/>
+                    <a:stretch>
+                      <a:fillRect/>
+                    </a:stretch>
+                  </pic:blipFill>
+                  <pic:spPr bwMode="auto">
+                    <a:xfrm>
+                      <a:off x="0" y="0"/>
+                      <a:ext cx="3650025" cy="2617885"/>
+                    </a:xfrm>
+                    <a:prstGeom prst="rect">
+                      <a:avLst/>
+                    </a:prstGeom>
+                    <a:noFill/>
+                    <a:ln>
+                      <a:noFill/>
+                    </a:ln>
+                  </pic:spPr>
+                </pic:pic>
+              </a:graphicData>
+            </a:graphic>
+          </wp:inline>
+        </w:drawing>
+      </w:r>
+    </w:p>
+    <w:p>
+      <w:r>
+        <w:t>Processing image is first done without using thread. Then, we wanted to utilize threads for parallel processing. When we compared their difference, we can clearly see that threads made the preprocessing step for the images nearly 6 times faster than before.</w:t>
       </w:r>
     </w:p>
     <w:sectPr>

</xml_diff>

<commit_message>
model is trained by using cross validation
</commit_message>
<xml_diff>
--- a/report.docx
+++ b/report.docx
@@ -309,6 +309,117 @@
                     <a:xfrm>
                       <a:off x="0" y="0"/>
                       <a:ext cx="3361440" cy="3140576"/>
+                    </a:xfrm>
+                    <a:prstGeom prst="rect">
+                      <a:avLst/>
+                    </a:prstGeom>
+                    <a:noFill/>
+                    <a:ln>
+                      <a:noFill/>
+                    </a:ln>
+                  </pic:spPr>
+                </pic:pic>
+              </a:graphicData>
+            </a:graphic>
+          </wp:inline>
+        </w:drawing>
+      </w:r>
+    </w:p>
+    <w:p>
+      <w:r>
+        <w:rPr>
+          <w:noProof/>
+        </w:rPr>
+        <w:lastRenderedPageBreak/>
+        <w:drawing>
+          <wp:inline distT="0" distB="0" distL="0" distR="0" wp14:anchorId="30CCACD7" wp14:editId="5A2A0C8D">
+            <wp:extent cx="5943600" cy="3605530"/>
+            <wp:effectExtent l="0" t="0" r="0" b="0"/>
+            <wp:docPr id="438120592" name="Picture 4" descr="A collage of x-ray images of a child's chest&#10;&#10;AI-generated content may be incorrect."/>
+            <wp:cNvGraphicFramePr>
+              <a:graphicFrameLocks xmlns:a="http://schemas.openxmlformats.org/drawingml/2006/main" noChangeAspect="1"/>
+            </wp:cNvGraphicFramePr>
+            <a:graphic xmlns:a="http://schemas.openxmlformats.org/drawingml/2006/main">
+              <a:graphicData uri="http://schemas.openxmlformats.org/drawingml/2006/picture">
+                <pic:pic xmlns:pic="http://schemas.openxmlformats.org/drawingml/2006/picture">
+                  <pic:nvPicPr>
+                    <pic:cNvPr id="438120592" name="Picture 4" descr="A collage of x-ray images of a child's chest&#10;&#10;AI-generated content may be incorrect."/>
+                    <pic:cNvPicPr>
+                      <a:picLocks noChangeAspect="1" noChangeArrowheads="1"/>
+                    </pic:cNvPicPr>
+                  </pic:nvPicPr>
+                  <pic:blipFill>
+                    <a:blip r:embed="rId10">
+                      <a:extLst>
+                        <a:ext uri="{28A0092B-C50C-407E-A947-70E740481C1C}">
+                          <a14:useLocalDpi xmlns:a14="http://schemas.microsoft.com/office/drawing/2010/main" val="0"/>
+                        </a:ext>
+                      </a:extLst>
+                    </a:blip>
+                    <a:srcRect/>
+                    <a:stretch>
+                      <a:fillRect/>
+                    </a:stretch>
+                  </pic:blipFill>
+                  <pic:spPr bwMode="auto">
+                    <a:xfrm>
+                      <a:off x="0" y="0"/>
+                      <a:ext cx="5943600" cy="3605530"/>
+                    </a:xfrm>
+                    <a:prstGeom prst="rect">
+                      <a:avLst/>
+                    </a:prstGeom>
+                    <a:noFill/>
+                    <a:ln>
+                      <a:noFill/>
+                    </a:ln>
+                  </pic:spPr>
+                </pic:pic>
+              </a:graphicData>
+            </a:graphic>
+          </wp:inline>
+        </w:drawing>
+      </w:r>
+    </w:p>
+    <w:p>
+      <w:r>
+        <w:rPr>
+          <w:noProof/>
+        </w:rPr>
+        <w:drawing>
+          <wp:inline distT="0" distB="0" distL="0" distR="0" wp14:anchorId="70E0BB91" wp14:editId="738BF6A2">
+            <wp:extent cx="5943600" cy="3883660"/>
+            <wp:effectExtent l="0" t="0" r="0" b="2540"/>
+            <wp:docPr id="705973683" name="Picture 5"/>
+            <wp:cNvGraphicFramePr>
+              <a:graphicFrameLocks xmlns:a="http://schemas.openxmlformats.org/drawingml/2006/main" noChangeAspect="1"/>
+            </wp:cNvGraphicFramePr>
+            <a:graphic xmlns:a="http://schemas.openxmlformats.org/drawingml/2006/main">
+              <a:graphicData uri="http://schemas.openxmlformats.org/drawingml/2006/picture">
+                <pic:pic xmlns:pic="http://schemas.openxmlformats.org/drawingml/2006/picture">
+                  <pic:nvPicPr>
+                    <pic:cNvPr id="0" name="Picture 9"/>
+                    <pic:cNvPicPr>
+                      <a:picLocks noChangeAspect="1" noChangeArrowheads="1"/>
+                    </pic:cNvPicPr>
+                  </pic:nvPicPr>
+                  <pic:blipFill>
+                    <a:blip r:embed="rId11">
+                      <a:extLst>
+                        <a:ext uri="{28A0092B-C50C-407E-A947-70E740481C1C}">
+                          <a14:useLocalDpi xmlns:a14="http://schemas.microsoft.com/office/drawing/2010/main" val="0"/>
+                        </a:ext>
+                      </a:extLst>
+                    </a:blip>
+                    <a:srcRect/>
+                    <a:stretch>
+                      <a:fillRect/>
+                    </a:stretch>
+                  </pic:blipFill>
+                  <pic:spPr bwMode="auto">
+                    <a:xfrm>
+                      <a:off x="0" y="0"/>
+                      <a:ext cx="5943600" cy="3883660"/>
                     </a:xfrm>
                     <a:prstGeom prst="rect">
                       <a:avLst/>

</xml_diff>

<commit_message>
the notebook was updated and new graphs were generated
</commit_message>
<xml_diff>
--- a/report.docx
+++ b/report.docx
@@ -387,10 +387,10 @@
           <w:noProof/>
         </w:rPr>
         <w:drawing>
-          <wp:inline distT="0" distB="0" distL="0" distR="0" wp14:anchorId="70E0BB91" wp14:editId="738BF6A2">
+          <wp:inline distT="0" distB="0" distL="0" distR="0" wp14:anchorId="70E0BB91" wp14:editId="0721C3C9">
             <wp:extent cx="5943600" cy="3883660"/>
             <wp:effectExtent l="0" t="0" r="0" b="2540"/>
-            <wp:docPr id="705973683" name="Picture 5"/>
+            <wp:docPr id="705973683" name="Picture 5" descr="A red line on a white background&#10;&#10;AI-generated content may be incorrect."/>
             <wp:cNvGraphicFramePr>
               <a:graphicFrameLocks xmlns:a="http://schemas.openxmlformats.org/drawingml/2006/main" noChangeAspect="1"/>
             </wp:cNvGraphicFramePr>
@@ -398,7 +398,7 @@
               <a:graphicData uri="http://schemas.openxmlformats.org/drawingml/2006/picture">
                 <pic:pic xmlns:pic="http://schemas.openxmlformats.org/drawingml/2006/picture">
                   <pic:nvPicPr>
-                    <pic:cNvPr id="0" name="Picture 9"/>
+                    <pic:cNvPr id="705973683" name="Picture 5" descr="A red line on a white background&#10;&#10;AI-generated content may be incorrect."/>
                     <pic:cNvPicPr>
                       <a:picLocks noChangeAspect="1" noChangeArrowheads="1"/>
                     </pic:cNvPicPr>

</xml_diff>